<commit_message>
alteraçoes e atualizações no projeto
</commit_message>
<xml_diff>
--- a/relatório-dataset/Relatório do Dataset.docx
+++ b/relatório-dataset/Relatório do Dataset.docx
@@ -36,18 +36,181 @@
     </w:p>
     <w:p>
       <w:pPr>
-        <w:rPr>
-          <w:rFonts w:ascii="Arial" w:hAnsi="Arial" w:cs="Arial"/>
-          <w:b/>
-          <w:bCs/>
-          <w:sz w:val="24"/>
-          <w:szCs w:val="24"/>
-        </w:rPr>
-      </w:pPr>
+        <w:jc w:val="both"/>
+        <w:rPr>
+          <w:rFonts w:ascii="Arial" w:hAnsi="Arial" w:cs="Arial"/>
+          <w:b/>
+          <w:bCs/>
+          <w:sz w:val="24"/>
+          <w:szCs w:val="24"/>
+        </w:rPr>
+      </w:pPr>
+      <w:r>
+        <w:rPr>
+          <w:rFonts w:ascii="Arial" w:hAnsi="Arial" w:cs="Arial"/>
+          <w:b/>
+          <w:bCs/>
+          <w:sz w:val="24"/>
+          <w:szCs w:val="24"/>
+        </w:rPr>
+        <w:t>Alunos:</w:t>
+      </w:r>
+    </w:p>
+    <w:p>
+      <w:pPr>
+        <w:jc w:val="both"/>
+        <w:rPr>
+          <w:rFonts w:ascii="Arial" w:hAnsi="Arial" w:cs="Arial"/>
+        </w:rPr>
+      </w:pPr>
+      <w:r>
+        <w:rPr>
+          <w:rFonts w:ascii="Arial" w:hAnsi="Arial" w:cs="Arial"/>
+        </w:rPr>
+        <w:t xml:space="preserve">Edson Gonçalves </w:t>
+      </w:r>
+    </w:p>
+    <w:p>
+      <w:pPr>
+        <w:jc w:val="both"/>
+        <w:rPr>
+          <w:rFonts w:ascii="Arial" w:hAnsi="Arial" w:cs="Arial"/>
+        </w:rPr>
+      </w:pPr>
+      <w:r>
+        <w:rPr>
+          <w:rFonts w:ascii="Arial" w:hAnsi="Arial" w:cs="Arial"/>
+        </w:rPr>
+        <w:t xml:space="preserve">Mateus </w:t>
+      </w:r>
       <w:proofErr w:type="spellStart"/>
       <w:r>
         <w:rPr>
           <w:rFonts w:ascii="Arial" w:hAnsi="Arial" w:cs="Arial"/>
+        </w:rPr>
+        <w:t>Dizeu</w:t>
+      </w:r>
+      <w:proofErr w:type="spellEnd"/>
+    </w:p>
+    <w:p>
+      <w:pPr>
+        <w:jc w:val="both"/>
+        <w:rPr>
+          <w:rFonts w:ascii="Arial" w:hAnsi="Arial" w:cs="Arial"/>
+        </w:rPr>
+      </w:pPr>
+      <w:proofErr w:type="spellStart"/>
+      <w:r>
+        <w:rPr>
+          <w:rFonts w:ascii="Arial" w:hAnsi="Arial" w:cs="Arial"/>
+        </w:rPr>
+        <w:t>Kauã</w:t>
+      </w:r>
+      <w:proofErr w:type="spellEnd"/>
+      <w:r>
+        <w:rPr>
+          <w:rFonts w:ascii="Arial" w:hAnsi="Arial" w:cs="Arial"/>
+        </w:rPr>
+        <w:t xml:space="preserve"> </w:t>
+      </w:r>
+      <w:proofErr w:type="spellStart"/>
+      <w:r>
+        <w:rPr>
+          <w:rFonts w:ascii="Arial" w:hAnsi="Arial" w:cs="Arial"/>
+        </w:rPr>
+        <w:t>Rameh</w:t>
+      </w:r>
+      <w:proofErr w:type="spellEnd"/>
+    </w:p>
+    <w:p>
+      <w:pPr>
+        <w:jc w:val="both"/>
+        <w:rPr>
+          <w:rFonts w:ascii="Arial" w:hAnsi="Arial" w:cs="Arial"/>
+        </w:rPr>
+      </w:pPr>
+      <w:proofErr w:type="spellStart"/>
+      <w:r>
+        <w:rPr>
+          <w:rFonts w:ascii="Arial" w:hAnsi="Arial" w:cs="Arial"/>
+        </w:rPr>
+        <w:t>Abynadark</w:t>
+      </w:r>
+      <w:proofErr w:type="spellEnd"/>
+      <w:r>
+        <w:rPr>
+          <w:rFonts w:ascii="Arial" w:hAnsi="Arial" w:cs="Arial"/>
+        </w:rPr>
+        <w:t xml:space="preserve"> </w:t>
+      </w:r>
+    </w:p>
+    <w:p>
+      <w:pPr>
+        <w:jc w:val="both"/>
+        <w:rPr>
+          <w:rFonts w:ascii="Arial" w:hAnsi="Arial" w:cs="Arial"/>
+        </w:rPr>
+      </w:pPr>
+      <w:r>
+        <w:rPr>
+          <w:rFonts w:ascii="Arial" w:hAnsi="Arial" w:cs="Arial"/>
+        </w:rPr>
+        <w:t>Vitória das Dores</w:t>
+      </w:r>
+    </w:p>
+    <w:p>
+      <w:pPr>
+        <w:jc w:val="both"/>
+        <w:rPr>
+          <w:rFonts w:ascii="Arial" w:hAnsi="Arial" w:cs="Arial"/>
+        </w:rPr>
+      </w:pPr>
+      <w:r>
+        <w:rPr>
+          <w:rFonts w:ascii="Arial" w:hAnsi="Arial" w:cs="Arial"/>
+        </w:rPr>
+        <w:t>André Luís</w:t>
+      </w:r>
+    </w:p>
+    <w:p>
+      <w:pPr>
+        <w:jc w:val="both"/>
+        <w:rPr>
+          <w:rFonts w:ascii="Arial" w:hAnsi="Arial" w:cs="Arial"/>
+        </w:rPr>
+      </w:pPr>
+      <w:r>
+        <w:rPr>
+          <w:rFonts w:ascii="Arial" w:hAnsi="Arial" w:cs="Arial"/>
+        </w:rPr>
+        <w:t>João Pedro</w:t>
+      </w:r>
+    </w:p>
+    <w:p>
+      <w:pPr>
+        <w:rPr>
+          <w:rFonts w:ascii="Arial" w:hAnsi="Arial" w:cs="Arial"/>
+          <w:b/>
+          <w:bCs/>
+          <w:sz w:val="28"/>
+          <w:szCs w:val="28"/>
+        </w:rPr>
+      </w:pPr>
+    </w:p>
+    <w:p>
+      <w:pPr>
+        <w:rPr>
+          <w:rFonts w:ascii="Arial" w:hAnsi="Arial" w:cs="Arial"/>
+          <w:b/>
+          <w:bCs/>
+          <w:sz w:val="24"/>
+          <w:szCs w:val="24"/>
+        </w:rPr>
+      </w:pPr>
+      <w:proofErr w:type="spellStart"/>
+      <w:r>
+        <w:rPr>
+          <w:rFonts w:ascii="Arial" w:hAnsi="Arial" w:cs="Arial"/>
           <w:b/>
           <w:bCs/>
           <w:sz w:val="24"/>
@@ -294,7 +457,14 @@
         <w:rPr>
           <w:rFonts w:ascii="Arial" w:hAnsi="Arial" w:cs="Arial"/>
         </w:rPr>
-        <w:t>Observamos variações substanciais nos preços dos combustíveis entre os estados brasileiros e diferentes tipos de produtos. Por exemplo, no estado de São Paulo, o preço médio do Diesel S10 variou de R$ 4,27 a R$ 9,00 por litro, com média de R$ 5,88 e desvio padrão de R$ 0,61. Essas variações refletem uma combinação complexa de fatores, incluindo impostos estaduais, políticas de preços das distribuidoras e custos logísticos.</w:t>
+        <w:t xml:space="preserve">Observamos variações substanciais nos preços dos combustíveis entre os estados brasileiros e diferentes tipos de produtos. Por exemplo, no estado de São Paulo, o preço médio do Diesel S10 variou de R$ 4,27 a R$ 9,00 por litro, com média de R$ </w:t>
+      </w:r>
+      <w:r>
+        <w:rPr>
+          <w:rFonts w:ascii="Arial" w:hAnsi="Arial" w:cs="Arial"/>
+        </w:rPr>
+        <w:lastRenderedPageBreak/>
+        <w:t>5,88 e desvio padrão de R$ 0,61. Essas variações refletem uma combinação complexa de fatores, incluindo impostos estaduais, políticas de preços das distribuidoras e custos logísticos.</w:t>
       </w:r>
     </w:p>
     <w:p>
@@ -367,133 +537,133 @@
           <w:sz w:val="24"/>
           <w:szCs w:val="24"/>
         </w:rPr>
+        <w:t>Análise de Bandeiras e Distribuidoras</w:t>
+      </w:r>
+    </w:p>
+    <w:p>
+      <w:pPr>
+        <w:rPr>
+          <w:rFonts w:ascii="Arial" w:hAnsi="Arial" w:cs="Arial"/>
+          <w:sz w:val="24"/>
+          <w:szCs w:val="24"/>
+        </w:rPr>
+      </w:pPr>
+    </w:p>
+    <w:p>
+      <w:pPr>
+        <w:rPr>
+          <w:rFonts w:ascii="Arial" w:hAnsi="Arial" w:cs="Arial"/>
+        </w:rPr>
+      </w:pPr>
+      <w:r>
+        <w:rPr>
+          <w:rFonts w:ascii="Arial" w:hAnsi="Arial" w:cs="Arial"/>
+        </w:rPr>
+        <w:t xml:space="preserve">Examinamos as diferenças nos preços médios praticados pelas bandeiras e distribuidoras de combustíveis. Identificamos disparidades significativas, com algumas distribuidoras oferecendo preços mais competitivos em determinadas regiões. Por exemplo, a </w:t>
+      </w:r>
+      <w:proofErr w:type="spellStart"/>
+      <w:r>
+        <w:rPr>
+          <w:rFonts w:ascii="Arial" w:hAnsi="Arial" w:cs="Arial"/>
+        </w:rPr>
+        <w:t>Petrobrasil</w:t>
+      </w:r>
+      <w:proofErr w:type="spellEnd"/>
+      <w:r>
+        <w:rPr>
+          <w:rFonts w:ascii="Arial" w:hAnsi="Arial" w:cs="Arial"/>
+        </w:rPr>
+        <w:t xml:space="preserve"> registrou um preço médio de R$ 4,27 por litro, enquanto a Federal Energia apresentou R$ 4,95 por litro.</w:t>
+      </w:r>
+    </w:p>
+    <w:p>
+      <w:pPr>
+        <w:rPr>
+          <w:rFonts w:ascii="Arial" w:hAnsi="Arial" w:cs="Arial"/>
+          <w:sz w:val="24"/>
+          <w:szCs w:val="24"/>
+        </w:rPr>
+      </w:pPr>
+    </w:p>
+    <w:p>
+      <w:pPr>
+        <w:rPr>
+          <w:rFonts w:ascii="Arial" w:hAnsi="Arial" w:cs="Arial"/>
+          <w:b/>
+          <w:bCs/>
+          <w:sz w:val="24"/>
+          <w:szCs w:val="24"/>
+        </w:rPr>
+      </w:pPr>
+      <w:r>
+        <w:rPr>
+          <w:rFonts w:ascii="Arial" w:hAnsi="Arial" w:cs="Arial"/>
+          <w:b/>
+          <w:bCs/>
+          <w:sz w:val="24"/>
+          <w:szCs w:val="24"/>
+        </w:rPr>
+        <w:t>Visualizações em Gráficos</w:t>
+      </w:r>
+    </w:p>
+    <w:p>
+      <w:pPr>
+        <w:rPr>
+          <w:rFonts w:ascii="Arial" w:hAnsi="Arial" w:cs="Arial"/>
+        </w:rPr>
+      </w:pPr>
+      <w:r>
+        <w:rPr>
+          <w:rFonts w:ascii="Arial" w:hAnsi="Arial" w:cs="Arial"/>
+        </w:rPr>
+        <w:t>Para uma visualização mais clara e detalhada dos dados apresentados neste relatório sobre os preços de combustíveis e GLP automotivos no Brasil durante o segundo semestre de 2023, recomenda-se a utilização de gráficos informativos. Gráficos de barras podem ser empregados para comparar os preços médios por tipo de combustível em diferentes estados brasileiros, destacando as variações significativas entre Diesel S10, Diesel, Gasolina Aditivada e Gasolina convencional. Além disso, gráficos de linhas são ideais para ilustrar a evolução dos preços ao longo do período analisado, revelando tendências sazonais ou flutuações abruptas. Para uma análise mais detalhada das distribuições de preços por distribuidora ou bandeira, gráficos de pizza podem ser utilizados para mostrar a participação de mercado de cada empresa e como os preços se comparam dentro de uma mesma região. Essas representações visuais são essenciais para compreender rapidamente os padrões e tomar decisões informadas no contexto do mercado de combustíveis.</w:t>
+      </w:r>
+    </w:p>
+    <w:p>
+      <w:pPr>
+        <w:rPr>
+          <w:rFonts w:ascii="Arial" w:hAnsi="Arial" w:cs="Arial"/>
+          <w:sz w:val="24"/>
+          <w:szCs w:val="24"/>
+        </w:rPr>
+      </w:pPr>
+    </w:p>
+    <w:p>
+      <w:pPr>
+        <w:rPr>
+          <w:rFonts w:ascii="Arial" w:hAnsi="Arial" w:cs="Arial"/>
+          <w:b/>
+          <w:bCs/>
+          <w:sz w:val="24"/>
+          <w:szCs w:val="24"/>
+        </w:rPr>
+      </w:pPr>
+      <w:r>
+        <w:rPr>
+          <w:rFonts w:ascii="Arial" w:hAnsi="Arial" w:cs="Arial"/>
+          <w:b/>
+          <w:bCs/>
+          <w:sz w:val="24"/>
+          <w:szCs w:val="24"/>
+        </w:rPr>
+        <w:t>Gráficos</w:t>
+      </w:r>
+    </w:p>
+    <w:p>
+      <w:pPr>
+        <w:rPr>
+          <w:rFonts w:ascii="Arial" w:hAnsi="Arial" w:cs="Arial"/>
+          <w:b/>
+          <w:bCs/>
+          <w:sz w:val="24"/>
+          <w:szCs w:val="24"/>
+        </w:rPr>
+      </w:pPr>
+      <w:r>
+        <w:rPr>
+          <w:noProof/>
+        </w:rPr>
         <w:lastRenderedPageBreak/>
-        <w:t>Análise de Bandeiras e Distribuidoras</w:t>
-      </w:r>
-    </w:p>
-    <w:p>
-      <w:pPr>
-        <w:rPr>
-          <w:rFonts w:ascii="Arial" w:hAnsi="Arial" w:cs="Arial"/>
-          <w:sz w:val="24"/>
-          <w:szCs w:val="24"/>
-        </w:rPr>
-      </w:pPr>
-    </w:p>
-    <w:p>
-      <w:pPr>
-        <w:rPr>
-          <w:rFonts w:ascii="Arial" w:hAnsi="Arial" w:cs="Arial"/>
-        </w:rPr>
-      </w:pPr>
-      <w:r>
-        <w:rPr>
-          <w:rFonts w:ascii="Arial" w:hAnsi="Arial" w:cs="Arial"/>
-        </w:rPr>
-        <w:t xml:space="preserve">Examinamos as diferenças nos preços médios praticados pelas bandeiras e distribuidoras de combustíveis. Identificamos disparidades significativas, com algumas distribuidoras oferecendo preços mais competitivos em determinadas regiões. Por exemplo, a </w:t>
-      </w:r>
-      <w:proofErr w:type="spellStart"/>
-      <w:r>
-        <w:rPr>
-          <w:rFonts w:ascii="Arial" w:hAnsi="Arial" w:cs="Arial"/>
-        </w:rPr>
-        <w:t>Petrobrasil</w:t>
-      </w:r>
-      <w:proofErr w:type="spellEnd"/>
-      <w:r>
-        <w:rPr>
-          <w:rFonts w:ascii="Arial" w:hAnsi="Arial" w:cs="Arial"/>
-        </w:rPr>
-        <w:t xml:space="preserve"> registrou um preço médio de R$ 4,27 por litro, enquanto a Federal Energia apresentou R$ 4,95 por litro.</w:t>
-      </w:r>
-    </w:p>
-    <w:p>
-      <w:pPr>
-        <w:rPr>
-          <w:rFonts w:ascii="Arial" w:hAnsi="Arial" w:cs="Arial"/>
-          <w:sz w:val="24"/>
-          <w:szCs w:val="24"/>
-        </w:rPr>
-      </w:pPr>
-    </w:p>
-    <w:p>
-      <w:pPr>
-        <w:rPr>
-          <w:rFonts w:ascii="Arial" w:hAnsi="Arial" w:cs="Arial"/>
-          <w:b/>
-          <w:bCs/>
-          <w:sz w:val="24"/>
-          <w:szCs w:val="24"/>
-        </w:rPr>
-      </w:pPr>
-      <w:r>
-        <w:rPr>
-          <w:rFonts w:ascii="Arial" w:hAnsi="Arial" w:cs="Arial"/>
-          <w:b/>
-          <w:bCs/>
-          <w:sz w:val="24"/>
-          <w:szCs w:val="24"/>
-        </w:rPr>
-        <w:t>Visualizações em Gráficos</w:t>
-      </w:r>
-    </w:p>
-    <w:p>
-      <w:pPr>
-        <w:rPr>
-          <w:rFonts w:ascii="Arial" w:hAnsi="Arial" w:cs="Arial"/>
-        </w:rPr>
-      </w:pPr>
-      <w:r>
-        <w:rPr>
-          <w:rFonts w:ascii="Arial" w:hAnsi="Arial" w:cs="Arial"/>
-        </w:rPr>
-        <w:t>Para uma visualização mais clara e detalhada dos dados apresentados neste relatório sobre os preços de combustíveis e GLP automotivos no Brasil durante o segundo semestre de 2023, recomenda-se a utilização de gráficos informativos. Gráficos de barras podem ser empregados para comparar os preços médios por tipo de combustível em diferentes estados brasileiros, destacando as variações significativas entre Diesel S10, Diesel, Gasolina Aditivada e Gasolina convencional. Além disso, gráficos de linhas são ideais para ilustrar a evolução dos preços ao longo do período analisado, revelando tendências sazonais ou flutuações abruptas. Para uma análise mais detalhada das distribuições de preços por distribuidora ou bandeira, gráficos de pizza podem ser utilizados para mostrar a participação de mercado de cada empresa e como os preços se comparam dentro de uma mesma região. Essas representações visuais são essenciais para compreender rapidamente os padrões e tomar decisões informadas no contexto do mercado de combustíveis.</w:t>
-      </w:r>
-    </w:p>
-    <w:p>
-      <w:pPr>
-        <w:rPr>
-          <w:rFonts w:ascii="Arial" w:hAnsi="Arial" w:cs="Arial"/>
-          <w:sz w:val="24"/>
-          <w:szCs w:val="24"/>
-        </w:rPr>
-      </w:pPr>
-    </w:p>
-    <w:p>
-      <w:pPr>
-        <w:rPr>
-          <w:rFonts w:ascii="Arial" w:hAnsi="Arial" w:cs="Arial"/>
-          <w:b/>
-          <w:bCs/>
-          <w:sz w:val="24"/>
-          <w:szCs w:val="24"/>
-        </w:rPr>
-      </w:pPr>
-      <w:r>
-        <w:rPr>
-          <w:rFonts w:ascii="Arial" w:hAnsi="Arial" w:cs="Arial"/>
-          <w:b/>
-          <w:bCs/>
-          <w:sz w:val="24"/>
-          <w:szCs w:val="24"/>
-        </w:rPr>
-        <w:t>Gráficos</w:t>
-      </w:r>
-    </w:p>
-    <w:p>
-      <w:pPr>
-        <w:rPr>
-          <w:rFonts w:ascii="Arial" w:hAnsi="Arial" w:cs="Arial"/>
-          <w:b/>
-          <w:bCs/>
-          <w:sz w:val="24"/>
-          <w:szCs w:val="24"/>
-        </w:rPr>
-      </w:pPr>
-      <w:r>
-        <w:rPr>
-          <w:noProof/>
-        </w:rPr>
         <w:drawing>
           <wp:inline distT="0" distB="0" distL="0" distR="0" wp14:anchorId="00E3A94D" wp14:editId="7FE3A249">
             <wp:extent cx="5151120" cy="3072257"/>
@@ -558,7 +728,7 @@
         </w:rPr>
         <w:lastRenderedPageBreak/>
         <w:drawing>
-          <wp:inline distT="0" distB="0" distL="0" distR="0" wp14:anchorId="02AE9CD3" wp14:editId="406CFCCC">
+          <wp:inline distT="0" distB="0" distL="0" distR="0" wp14:anchorId="02AE9CD3" wp14:editId="340CF4C5">
             <wp:extent cx="5400040" cy="6784340"/>
             <wp:effectExtent l="0" t="0" r="0" b="0"/>
             <wp:docPr id="1581646934" name="Imagem 21"/>
@@ -1147,7 +1317,7 @@
         </w:rPr>
         <w:lastRenderedPageBreak/>
         <w:drawing>
-          <wp:inline distT="0" distB="0" distL="0" distR="0" wp14:anchorId="7B647C23" wp14:editId="6B83F578">
+          <wp:inline distT="0" distB="0" distL="0" distR="0" wp14:anchorId="7B647C23" wp14:editId="6332EF23">
             <wp:extent cx="5400040" cy="2680335"/>
             <wp:effectExtent l="0" t="0" r="0" b="5715"/>
             <wp:docPr id="1839470857" name="Imagem 11" descr="Gráfico&#10;&#10;Descrição gerada automaticamente"/>
@@ -1575,7 +1745,7 @@
         </w:rPr>
         <w:lastRenderedPageBreak/>
         <w:drawing>
-          <wp:inline distT="0" distB="0" distL="0" distR="0" wp14:anchorId="5AD2C424" wp14:editId="1D15E1CB">
+          <wp:inline distT="0" distB="0" distL="0" distR="0" wp14:anchorId="5AD2C424" wp14:editId="26A3564F">
             <wp:extent cx="5400040" cy="2386330"/>
             <wp:effectExtent l="0" t="0" r="0" b="0"/>
             <wp:docPr id="2102078562" name="Imagem 3" descr="Gráfico, Gráfico de pizza&#10;&#10;Descrição gerada automaticamente"/>
@@ -1862,7 +2032,7 @@
           <w:noProof/>
         </w:rPr>
         <w:drawing>
-          <wp:inline distT="0" distB="0" distL="0" distR="0" wp14:anchorId="2D0003F5" wp14:editId="472622E7">
+          <wp:inline distT="0" distB="0" distL="0" distR="0" wp14:anchorId="2D0003F5" wp14:editId="601BD410">
             <wp:extent cx="5400040" cy="2588895"/>
             <wp:effectExtent l="0" t="0" r="0" b="1905"/>
             <wp:docPr id="1874423747" name="Imagem 12" descr="Texto&#10;&#10;Descrição gerada automaticamente"/>
@@ -1915,7 +2085,7 @@
           <w:noProof/>
         </w:rPr>
         <w:drawing>
-          <wp:inline distT="0" distB="0" distL="0" distR="0" wp14:anchorId="74A49003" wp14:editId="4D40B9D6">
+          <wp:inline distT="0" distB="0" distL="0" distR="0" wp14:anchorId="74A49003" wp14:editId="19189BC0">
             <wp:extent cx="5400040" cy="2733675"/>
             <wp:effectExtent l="0" t="0" r="0" b="9525"/>
             <wp:docPr id="1943832179" name="Imagem 11" descr="Texto&#10;&#10;Descrição gerada automaticamente"/>
@@ -1969,7 +2139,7 @@
         </w:rPr>
         <w:lastRenderedPageBreak/>
         <w:drawing>
-          <wp:inline distT="0" distB="0" distL="0" distR="0" wp14:anchorId="6835C444" wp14:editId="1B1344BD">
+          <wp:inline distT="0" distB="0" distL="0" distR="0" wp14:anchorId="6835C444" wp14:editId="76223358">
             <wp:extent cx="5400040" cy="2739390"/>
             <wp:effectExtent l="0" t="0" r="0" b="3810"/>
             <wp:docPr id="1407803690" name="Imagem 10" descr="Texto&#10;&#10;Descrição gerada automaticamente"/>
@@ -2075,7 +2245,7 @@
           <w:noProof/>
         </w:rPr>
         <w:drawing>
-          <wp:inline distT="0" distB="0" distL="0" distR="0" wp14:anchorId="1EC1A257" wp14:editId="2EE4D02E">
+          <wp:inline distT="0" distB="0" distL="0" distR="0" wp14:anchorId="1EC1A257" wp14:editId="1DDB0381">
             <wp:extent cx="5400040" cy="2434590"/>
             <wp:effectExtent l="0" t="0" r="0" b="3810"/>
             <wp:docPr id="570051370" name="Imagem 8" descr="Interface gráfica do usuário&#10;&#10;Descrição gerada automaticamente com confiança baixa"/>

</xml_diff>